<commit_message>
fazit der projektdokumentation hinzugefuegt
</commit_message>
<xml_diff>
--- a/freecomerce/docs/Freecomerce_Projektdokumentation.docx
+++ b/freecomerce/docs/Freecomerce_Projektdokumentation.docx
@@ -61,6 +61,7 @@
                   </w:sdtPr>
                   <w:sdtEndPr/>
                   <w:sdtContent>
+                    <w:proofErr w:type="spellStart"/>
                     <w:r>
                       <w:rPr>
                         <w:sz w:val="140"/>
@@ -68,6 +69,7 @@
                       </w:rPr>
                       <w:t>freecomerce</w:t>
                     </w:r>
+                    <w:proofErr w:type="spellEnd"/>
                   </w:sdtContent>
                 </w:sdt>
               </w:p>
@@ -392,7 +394,7 @@
               </mc:Choice>
               <mc:Fallback>
                 <w:pict>
-                  <v:rect w14:anchorId="592EC475" id="Rechteck 54" o:spid="_x0000_s1026" style="position:absolute;margin-left:0;margin-top:0;width:468pt;height:162pt;z-index:251656704;visibility:visible;mso-wrap-style:square;mso-width-percent:1000;mso-height-percent:250;mso-wrap-distance-left:9pt;mso-wrap-distance-top:0;mso-wrap-distance-right:9pt;mso-wrap-distance-bottom:0;mso-position-horizontal:center;mso-position-horizontal-relative:page;mso-position-vertical:top;mso-position-vertical-relative:page;mso-width-percent:1000;mso-height-percent:250;mso-width-relative:margin;mso-height-relative:margin;v-text-anchor:middle" o:gfxdata="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" fillcolor="#94c600 [3204]" stroked="f" strokeweight="2pt">
+                  <v:rect w14:anchorId="405A1A84" id="Rechteck 54" o:spid="_x0000_s1026" style="position:absolute;margin-left:0;margin-top:0;width:468pt;height:162pt;z-index:251656704;visibility:visible;mso-wrap-style:square;mso-width-percent:1000;mso-height-percent:250;mso-wrap-distance-left:9pt;mso-wrap-distance-top:0;mso-wrap-distance-right:9pt;mso-wrap-distance-bottom:0;mso-position-horizontal:center;mso-position-horizontal-relative:page;mso-position-vertical:top;mso-position-vertical-relative:page;mso-width-percent:1000;mso-height-percent:250;mso-width-relative:margin;mso-height-relative:margin;v-text-anchor:middle" o:gfxdata="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" fillcolor="#94c600 [3204]" stroked="f" strokeweight="2pt">
                     <w10:wrap anchorx="page" anchory="page"/>
                   </v:rect>
                 </w:pict>
@@ -467,7 +469,7 @@
               </mc:Choice>
               <mc:Fallback>
                 <w:pict>
-                  <v:rect w14:anchorId="182145BA" id="Rechteck 55" o:spid="_x0000_s1026" style="position:absolute;margin-left:0;margin-top:0;width:468pt;height:2.85pt;z-index:251657728;visibility:visible;mso-wrap-style:square;mso-width-percent:1000;mso-height-percent:0;mso-wrap-distance-left:9pt;mso-wrap-distance-top:0;mso-wrap-distance-right:9pt;mso-wrap-distance-bottom:0;mso-position-horizontal:center;mso-position-horizontal-relative:margin;mso-position-vertical:bottom;mso-position-vertical-relative:margin;mso-width-percent:1000;mso-height-percent:0;mso-width-relative:margin;mso-height-relative:margin;v-text-anchor:middle" o:gfxdata="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" fillcolor="#94c600 [3204]" stroked="f" strokeweight="2pt">
+                  <v:rect w14:anchorId="037767B7" id="Rechteck 55" o:spid="_x0000_s1026" style="position:absolute;margin-left:0;margin-top:0;width:468pt;height:2.85pt;z-index:251657728;visibility:visible;mso-wrap-style:square;mso-width-percent:1000;mso-height-percent:0;mso-wrap-distance-left:9pt;mso-wrap-distance-top:0;mso-wrap-distance-right:9pt;mso-wrap-distance-bottom:0;mso-position-horizontal:center;mso-position-horizontal-relative:margin;mso-position-vertical:bottom;mso-position-vertical-relative:margin;mso-width-percent:1000;mso-height-percent:0;mso-width-relative:margin;mso-height-relative:margin;v-text-anchor:middle" o:gfxdata="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" fillcolor="#94c600 [3204]" stroked="f" strokeweight="2pt">
                     <w10:wrap anchorx="margin" anchory="margin"/>
                   </v:rect>
                 </w:pict>
@@ -532,7 +534,7 @@
           <w:r>
             <w:fldChar w:fldCharType="separate"/>
           </w:r>
-          <w:hyperlink w:anchor="_Toc376189799" w:history="1">
+          <w:hyperlink w:anchor="_Toc377706984" w:history="1">
             <w:r>
               <w:rPr>
                 <w:rStyle w:val="Hyperlink"/>
@@ -574,7 +576,7 @@
                 <w:noProof/>
                 <w:webHidden/>
               </w:rPr>
-              <w:instrText xml:space="preserve"> PAGEREF _Toc376189799 \h </w:instrText>
+              <w:instrText xml:space="preserve"> PAGEREF _Toc377706984 \h </w:instrText>
             </w:r>
             <w:r>
               <w:rPr>
@@ -618,7 +620,7 @@
               <w:lang w:eastAsia="de-CH"/>
             </w:rPr>
           </w:pPr>
-          <w:hyperlink w:anchor="_Toc376189800" w:history="1">
+          <w:hyperlink w:anchor="_Toc377706985" w:history="1">
             <w:r>
               <w:rPr>
                 <w:rStyle w:val="Hyperlink"/>
@@ -660,7 +662,7 @@
                 <w:noProof/>
                 <w:webHidden/>
               </w:rPr>
-              <w:instrText xml:space="preserve"> PAGEREF _Toc376189800 \h </w:instrText>
+              <w:instrText xml:space="preserve"> PAGEREF _Toc377706985 \h </w:instrText>
             </w:r>
             <w:r>
               <w:rPr>
@@ -704,7 +706,7 @@
               <w:lang w:eastAsia="de-CH"/>
             </w:rPr>
           </w:pPr>
-          <w:hyperlink w:anchor="_Toc376189801" w:history="1">
+          <w:hyperlink w:anchor="_Toc377706986" w:history="1">
             <w:r>
               <w:rPr>
                 <w:rStyle w:val="Hyperlink"/>
@@ -746,7 +748,7 @@
                 <w:noProof/>
                 <w:webHidden/>
               </w:rPr>
-              <w:instrText xml:space="preserve"> PAGEREF _Toc376189801 \h </w:instrText>
+              <w:instrText xml:space="preserve"> PAGEREF _Toc377706986 \h </w:instrText>
             </w:r>
             <w:r>
               <w:rPr>
@@ -790,7 +792,7 @@
               <w:lang w:eastAsia="de-CH"/>
             </w:rPr>
           </w:pPr>
-          <w:hyperlink w:anchor="_Toc376189802" w:history="1">
+          <w:hyperlink w:anchor="_Toc377706987" w:history="1">
             <w:r>
               <w:rPr>
                 <w:rStyle w:val="Hyperlink"/>
@@ -832,7 +834,7 @@
                 <w:noProof/>
                 <w:webHidden/>
               </w:rPr>
-              <w:instrText xml:space="preserve"> PAGEREF _Toc376189802 \h </w:instrText>
+              <w:instrText xml:space="preserve"> PAGEREF _Toc377706987 \h </w:instrText>
             </w:r>
             <w:r>
               <w:rPr>
@@ -876,7 +878,7 @@
               <w:lang w:eastAsia="de-CH"/>
             </w:rPr>
           </w:pPr>
-          <w:hyperlink w:anchor="_Toc376189803" w:history="1">
+          <w:hyperlink w:anchor="_Toc377706988" w:history="1">
             <w:r>
               <w:rPr>
                 <w:rStyle w:val="Hyperlink"/>
@@ -918,7 +920,7 @@
                 <w:noProof/>
                 <w:webHidden/>
               </w:rPr>
-              <w:instrText xml:space="preserve"> PAGEREF _Toc376189803 \h </w:instrText>
+              <w:instrText xml:space="preserve"> PAGEREF _Toc377706988 \h </w:instrText>
             </w:r>
             <w:r>
               <w:rPr>
@@ -962,7 +964,7 @@
               <w:lang w:eastAsia="de-CH"/>
             </w:rPr>
           </w:pPr>
-          <w:hyperlink w:anchor="_Toc376189804" w:history="1">
+          <w:hyperlink w:anchor="_Toc377706989" w:history="1">
             <w:r>
               <w:rPr>
                 <w:rStyle w:val="Hyperlink"/>
@@ -1004,7 +1006,7 @@
                 <w:noProof/>
                 <w:webHidden/>
               </w:rPr>
-              <w:instrText xml:space="preserve"> PAGEREF _Toc376189804 \h </w:instrText>
+              <w:instrText xml:space="preserve"> PAGEREF _Toc377706989 \h </w:instrText>
             </w:r>
             <w:r>
               <w:rPr>
@@ -1048,7 +1050,7 @@
               <w:lang w:eastAsia="de-CH"/>
             </w:rPr>
           </w:pPr>
-          <w:hyperlink w:anchor="_Toc376189805" w:history="1">
+          <w:hyperlink w:anchor="_Toc377706990" w:history="1">
             <w:r>
               <w:rPr>
                 <w:rStyle w:val="Hyperlink"/>
@@ -1090,7 +1092,7 @@
                 <w:noProof/>
                 <w:webHidden/>
               </w:rPr>
-              <w:instrText xml:space="preserve"> PAGEREF _Toc376189805 \h </w:instrText>
+              <w:instrText xml:space="preserve"> PAGEREF _Toc377706990 \h </w:instrText>
             </w:r>
             <w:r>
               <w:rPr>
@@ -1134,7 +1136,7 @@
               <w:lang w:eastAsia="de-CH"/>
             </w:rPr>
           </w:pPr>
-          <w:hyperlink w:anchor="_Toc376189806" w:history="1">
+          <w:hyperlink w:anchor="_Toc377706991" w:history="1">
             <w:r>
               <w:rPr>
                 <w:rStyle w:val="Hyperlink"/>
@@ -1176,7 +1178,7 @@
                 <w:noProof/>
                 <w:webHidden/>
               </w:rPr>
-              <w:instrText xml:space="preserve"> PAGEREF _Toc376189806 \h </w:instrText>
+              <w:instrText xml:space="preserve"> PAGEREF _Toc377706991 \h </w:instrText>
             </w:r>
             <w:r>
               <w:rPr>
@@ -1220,7 +1222,7 @@
               <w:lang w:eastAsia="de-CH"/>
             </w:rPr>
           </w:pPr>
-          <w:hyperlink w:anchor="_Toc376189807" w:history="1">
+          <w:hyperlink w:anchor="_Toc377706992" w:history="1">
             <w:r>
               <w:rPr>
                 <w:rStyle w:val="Hyperlink"/>
@@ -1262,7 +1264,7 @@
                 <w:noProof/>
                 <w:webHidden/>
               </w:rPr>
-              <w:instrText xml:space="preserve"> PAGEREF _Toc376189807 \h </w:instrText>
+              <w:instrText xml:space="preserve"> PAGEREF _Toc377706992 \h </w:instrText>
             </w:r>
             <w:r>
               <w:rPr>
@@ -1306,7 +1308,7 @@
               <w:lang w:eastAsia="de-CH"/>
             </w:rPr>
           </w:pPr>
-          <w:hyperlink w:anchor="_Toc376189808" w:history="1">
+          <w:hyperlink w:anchor="_Toc377706993" w:history="1">
             <w:r>
               <w:rPr>
                 <w:rStyle w:val="Hyperlink"/>
@@ -1348,7 +1350,7 @@
                 <w:noProof/>
                 <w:webHidden/>
               </w:rPr>
-              <w:instrText xml:space="preserve"> PAGEREF _Toc376189808 \h </w:instrText>
+              <w:instrText xml:space="preserve"> PAGEREF _Toc377706993 \h </w:instrText>
             </w:r>
             <w:r>
               <w:rPr>
@@ -1392,7 +1394,7 @@
               <w:lang w:eastAsia="de-CH"/>
             </w:rPr>
           </w:pPr>
-          <w:hyperlink w:anchor="_Toc376189809" w:history="1">
+          <w:hyperlink w:anchor="_Toc377706994" w:history="1">
             <w:r>
               <w:rPr>
                 <w:rStyle w:val="Hyperlink"/>
@@ -1434,7 +1436,7 @@
                 <w:noProof/>
                 <w:webHidden/>
               </w:rPr>
-              <w:instrText xml:space="preserve"> PAGEREF _Toc376189809 \h </w:instrText>
+              <w:instrText xml:space="preserve"> PAGEREF _Toc377706994 \h </w:instrText>
             </w:r>
             <w:r>
               <w:rPr>
@@ -1478,7 +1480,7 @@
               <w:lang w:eastAsia="de-CH"/>
             </w:rPr>
           </w:pPr>
-          <w:hyperlink w:anchor="_Toc376189810" w:history="1">
+          <w:hyperlink w:anchor="_Toc377706995" w:history="1">
             <w:r>
               <w:rPr>
                 <w:rStyle w:val="Hyperlink"/>
@@ -1522,7 +1524,7 @@
                 <w:noProof/>
                 <w:webHidden/>
               </w:rPr>
-              <w:instrText xml:space="preserve"> PAGEREF _Toc376189810 \h </w:instrText>
+              <w:instrText xml:space="preserve"> PAGEREF _Toc377706995 \h </w:instrText>
             </w:r>
             <w:r>
               <w:rPr>
@@ -1566,12 +1568,11 @@
               <w:lang w:eastAsia="de-CH"/>
             </w:rPr>
           </w:pPr>
-          <w:hyperlink w:anchor="_Toc376189811" w:history="1">
+          <w:hyperlink w:anchor="_Toc377706996" w:history="1">
             <w:r>
               <w:rPr>
                 <w:rStyle w:val="Hyperlink"/>
                 <w:noProof/>
-                <w:lang w:val="fr-CH"/>
               </w:rPr>
               <w:t>3.5.2</w:t>
             </w:r>
@@ -1587,7 +1588,6 @@
               <w:rPr>
                 <w:rStyle w:val="Hyperlink"/>
                 <w:noProof/>
-                <w:lang w:val="fr-CH"/>
               </w:rPr>
               <w:t>Sitemap</w:t>
             </w:r>
@@ -1610,7 +1610,7 @@
                 <w:noProof/>
                 <w:webHidden/>
               </w:rPr>
-              <w:instrText xml:space="preserve"> PAGEREF _Toc376189811 \h </w:instrText>
+              <w:instrText xml:space="preserve"> PAGEREF _Toc377706996 \h </w:instrText>
             </w:r>
             <w:r>
               <w:rPr>
@@ -1630,7 +1630,7 @@
                 <w:noProof/>
                 <w:webHidden/>
               </w:rPr>
-              <w:t>6</w:t>
+              <w:t>7</w:t>
             </w:r>
             <w:r>
               <w:rPr>
@@ -1654,7 +1654,7 @@
               <w:lang w:eastAsia="de-CH"/>
             </w:rPr>
           </w:pPr>
-          <w:hyperlink w:anchor="_Toc376189812" w:history="1">
+          <w:hyperlink w:anchor="_Toc377706997" w:history="1">
             <w:r>
               <w:rPr>
                 <w:rStyle w:val="Hyperlink"/>
@@ -1675,6 +1675,92 @@
                 <w:rStyle w:val="Hyperlink"/>
                 <w:noProof/>
               </w:rPr>
+              <w:t>Projektfazit</w:t>
+            </w:r>
+            <w:r>
+              <w:rPr>
+                <w:noProof/>
+                <w:webHidden/>
+              </w:rPr>
+              <w:tab/>
+            </w:r>
+            <w:r>
+              <w:rPr>
+                <w:noProof/>
+                <w:webHidden/>
+              </w:rPr>
+              <w:fldChar w:fldCharType="begin"/>
+            </w:r>
+            <w:r>
+              <w:rPr>
+                <w:noProof/>
+                <w:webHidden/>
+              </w:rPr>
+              <w:instrText xml:space="preserve"> PAGEREF _Toc377706997 \h </w:instrText>
+            </w:r>
+            <w:r>
+              <w:rPr>
+                <w:noProof/>
+                <w:webHidden/>
+              </w:rPr>
+            </w:r>
+            <w:r>
+              <w:rPr>
+                <w:noProof/>
+                <w:webHidden/>
+              </w:rPr>
+              <w:fldChar w:fldCharType="separate"/>
+            </w:r>
+            <w:r>
+              <w:rPr>
+                <w:noProof/>
+                <w:webHidden/>
+              </w:rPr>
+              <w:t>8</w:t>
+            </w:r>
+            <w:r>
+              <w:rPr>
+                <w:noProof/>
+                <w:webHidden/>
+              </w:rPr>
+              <w:fldChar w:fldCharType="end"/>
+            </w:r>
+          </w:hyperlink>
+        </w:p>
+        <w:p>
+          <w:pPr>
+            <w:pStyle w:val="Verzeichnis1"/>
+            <w:tabs>
+              <w:tab w:val="left" w:pos="440"/>
+              <w:tab w:val="right" w:leader="dot" w:pos="9062"/>
+            </w:tabs>
+            <w:rPr>
+              <w:rFonts w:eastAsiaTheme="minorEastAsia"/>
+              <w:noProof/>
+              <w:lang w:eastAsia="de-CH"/>
+            </w:rPr>
+          </w:pPr>
+          <w:hyperlink w:anchor="_Toc377706998" w:history="1">
+            <w:r>
+              <w:rPr>
+                <w:rStyle w:val="Hyperlink"/>
+                <w:noProof/>
+              </w:rPr>
+              <w:t>5</w:t>
+            </w:r>
+            <w:r>
+              <w:rPr>
+                <w:rFonts w:eastAsiaTheme="minorEastAsia"/>
+                <w:noProof/>
+                <w:lang w:eastAsia="de-CH"/>
+              </w:rPr>
+              <w:tab/>
+            </w:r>
+            <w:r>
+              <w:rPr>
+                <w:rStyle w:val="Hyperlink"/>
+                <w:noProof/>
+              </w:rPr>
               <w:t>Quellen</w:t>
             </w:r>
             <w:r>
@@ -1696,7 +1782,7 @@
                 <w:noProof/>
                 <w:webHidden/>
               </w:rPr>
-              <w:instrText xml:space="preserve"> PAGEREF _Toc376189812 \h </w:instrText>
+              <w:instrText xml:space="preserve"> PAGEREF _Toc377706998 \h </w:instrText>
             </w:r>
             <w:r>
               <w:rPr>
@@ -1716,7 +1802,7 @@
                 <w:noProof/>
                 <w:webHidden/>
               </w:rPr>
-              <w:t>7</w:t>
+              <w:t>9</w:t>
             </w:r>
             <w:r>
               <w:rPr>
@@ -1744,7 +1830,7 @@
       <w:pPr>
         <w:pStyle w:val="berschrift1"/>
       </w:pPr>
-      <w:bookmarkStart w:id="0" w:name="_Toc376189799"/>
+      <w:bookmarkStart w:id="0" w:name="_Toc377706984"/>
       <w:r>
         <w:lastRenderedPageBreak/>
         <w:t>Management Summary</w:t>
@@ -1755,7 +1841,7 @@
       <w:pPr>
         <w:pStyle w:val="berschrift2"/>
       </w:pPr>
-      <w:bookmarkStart w:id="1" w:name="_Toc376189800"/>
+      <w:bookmarkStart w:id="1" w:name="_Toc377706985"/>
       <w:r>
         <w:t>Projektbeschrieb</w:t>
       </w:r>
@@ -1763,14 +1849,30 @@
     </w:p>
     <w:p>
       <w:r>
-        <w:t>Im Rahmen des Webprogramming Moduls soll ein Webshop erstellt werden mit allen im Modul behandelten Technologien (HTML, CSS, Javascript, PHP, Webservices…) Der Umfang des Projekts entspricht rund 30h Arbeit die jeweils während dem Unterricht oder auch via. Homeoffice geleistet werden.</w:t>
+        <w:t xml:space="preserve">Im Rahmen des </w:t>
+      </w:r>
+      <w:proofErr w:type="spellStart"/>
+      <w:r>
+        <w:t>Webprogramming</w:t>
+      </w:r>
+      <w:proofErr w:type="spellEnd"/>
+      <w:r>
+        <w:t xml:space="preserve"> Moduls soll ein Webshop erstellt werden mit allen im Modul behandelten Technologien (HTML, CSS, </w:t>
+      </w:r>
+      <w:proofErr w:type="spellStart"/>
+      <w:r>
+        <w:t>Javascript</w:t>
+      </w:r>
+      <w:proofErr w:type="spellEnd"/>
+      <w:r>
+        <w:t>, PHP, Webservices…) Der Umfang des Projekts entspricht rund 30h Arbeit die jeweils während dem Unterricht oder auch via. Homeoffice geleistet werden.</w:t>
       </w:r>
     </w:p>
     <w:p>
       <w:pPr>
         <w:pStyle w:val="berschrift2"/>
       </w:pPr>
-      <w:bookmarkStart w:id="2" w:name="_Toc376189801"/>
+      <w:bookmarkStart w:id="2" w:name="_Toc377706986"/>
       <w:r>
         <w:t>Webshop Kurzbeschrieb</w:t>
       </w:r>
@@ -1778,14 +1880,22 @@
     </w:p>
     <w:p>
       <w:r>
-        <w:t>Um optimal auf die Prüfung im Januar  vorbereitet zu sein habe ich mich für das Default Projekt entschieden. In dem dafür erstellten Webshop sollen diverse Tee’s verkauft werden können in unterschiedlichen Verpackungsgrössen und Zusammensetzungen.</w:t>
+        <w:t xml:space="preserve">Um optimal auf die Prüfung im Januar  vorbereitet zu sein habe ich mich für das Default Projekt entschieden. In dem dafür erstellten Webshop sollen diverse </w:t>
+      </w:r>
+      <w:proofErr w:type="spellStart"/>
+      <w:r>
+        <w:t>Tee’s</w:t>
+      </w:r>
+      <w:proofErr w:type="spellEnd"/>
+      <w:r>
+        <w:t xml:space="preserve"> verkauft werden können in unterschiedlichen Verpackungsgrössen und Zusammensetzungen.</w:t>
       </w:r>
     </w:p>
     <w:p>
       <w:pPr>
         <w:pStyle w:val="berschrift1"/>
       </w:pPr>
-      <w:bookmarkStart w:id="3" w:name="_Toc376189802"/>
+      <w:bookmarkStart w:id="3" w:name="_Toc377706987"/>
       <w:r>
         <w:lastRenderedPageBreak/>
         <w:t>Web Shop Basic Konzept</w:t>
@@ -1796,7 +1906,7 @@
       <w:pPr>
         <w:pStyle w:val="berschrift2"/>
       </w:pPr>
-      <w:bookmarkStart w:id="4" w:name="_Toc376189803"/>
+      <w:bookmarkStart w:id="4" w:name="_Toc377706988"/>
       <w:r>
         <w:t>Geschäftsidee</w:t>
       </w:r>
@@ -1804,7 +1914,15 @@
     </w:p>
     <w:p>
       <w:r>
-        <w:t xml:space="preserve">Tee wird weltweit häufig getrunken, es existieren beinahe unendlich viele Variationen von Teemischungen. Es gibt in der Schweiz viele kleine Teeläden in welchen Tee’s an die Kundschaft verkauft wird. </w:t>
+        <w:t xml:space="preserve">Tee wird weltweit häufig getrunken, es existieren beinahe unendlich viele Variationen von Teemischungen. Es gibt in der Schweiz viele kleine Teeläden in welchen </w:t>
+      </w:r>
+      <w:proofErr w:type="spellStart"/>
+      <w:r>
+        <w:t>Tee’s</w:t>
+      </w:r>
+      <w:proofErr w:type="spellEnd"/>
+      <w:r>
+        <w:t xml:space="preserve"> an die Kundschaft verkauft wird. </w:t>
       </w:r>
       <w:r>
         <w:t>Mein Webshop soll speziell für diese kleinen Läden entwickelt werden damit deren Kunden die Teebestellungen auch online vornehmen können.</w:t>
@@ -1814,7 +1932,7 @@
       <w:pPr>
         <w:pStyle w:val="berschrift2"/>
       </w:pPr>
-      <w:bookmarkStart w:id="5" w:name="_Toc376189804"/>
+      <w:bookmarkStart w:id="5" w:name="_Toc377706989"/>
       <w:r>
         <w:t>Zielgruppe</w:t>
       </w:r>
@@ -1829,7 +1947,7 @@
       <w:pPr>
         <w:pStyle w:val="berschrift3"/>
       </w:pPr>
-      <w:bookmarkStart w:id="6" w:name="_Toc376189805"/>
+      <w:bookmarkStart w:id="6" w:name="_Toc377706990"/>
       <w:r>
         <w:t>Gewohnheitstier</w:t>
       </w:r>
@@ -1919,7 +2037,7 @@
       <w:pPr>
         <w:pStyle w:val="berschrift3"/>
       </w:pPr>
-      <w:bookmarkStart w:id="7" w:name="_Toc376189806"/>
+      <w:bookmarkStart w:id="7" w:name="_Toc377706991"/>
       <w:r>
         <w:t>Shoppingqueen</w:t>
       </w:r>
@@ -1933,6 +2051,8 @@
       <w:r>
         <w:t>Alter: 24-34</w:t>
       </w:r>
+      <w:bookmarkStart w:id="8" w:name="_GoBack"/>
+      <w:bookmarkEnd w:id="8"/>
     </w:p>
     <w:p>
       <w:pPr>
@@ -2000,11 +2120,21 @@
       <w:pPr>
         <w:pStyle w:val="berschrift2"/>
       </w:pPr>
-      <w:bookmarkStart w:id="8" w:name="_Toc376189807"/>
-      <w:r>
-        <w:t>Use Case’s</w:t>
-      </w:r>
-      <w:bookmarkEnd w:id="8"/>
+      <w:bookmarkStart w:id="9" w:name="_Toc377706992"/>
+      <w:proofErr w:type="spellStart"/>
+      <w:r>
+        <w:t>Use</w:t>
+      </w:r>
+      <w:proofErr w:type="spellEnd"/>
+      <w:r>
+        <w:t xml:space="preserve"> </w:t>
+      </w:r>
+      <w:proofErr w:type="spellStart"/>
+      <w:r>
+        <w:t>Case’s</w:t>
+      </w:r>
+      <w:bookmarkEnd w:id="9"/>
+      <w:proofErr w:type="spellEnd"/>
       <w:r>
         <w:br/>
       </w:r>
@@ -2074,7 +2204,15 @@
               <w:pStyle w:val="Tabelle"/>
             </w:pPr>
             <w:r>
-              <w:t>UC001: Konkrete Teesorte bestellen</w:t>
+              <w:t xml:space="preserve">UC001: Konkrete </w:t>
+            </w:r>
+            <w:proofErr w:type="spellStart"/>
+            <w:r>
+              <w:t>Teesorte</w:t>
+            </w:r>
+            <w:proofErr w:type="spellEnd"/>
+            <w:r>
+              <w:t xml:space="preserve"> bestellen</w:t>
             </w:r>
           </w:p>
         </w:tc>
@@ -2238,7 +2376,15 @@
               <w:pStyle w:val="Tabelle"/>
             </w:pPr>
             <w:r>
-              <w:t>Die Ware wurde bestellt, ein Dankesscreen wird angezeigt.</w:t>
+              <w:t xml:space="preserve">Die Ware wurde bestellt, </w:t>
+            </w:r>
+            <w:proofErr w:type="gramStart"/>
+            <w:r>
+              <w:t>ein</w:t>
+            </w:r>
+            <w:proofErr w:type="gramEnd"/>
+            <w:r>
+              <w:t xml:space="preserve"> Dankesscreen wird angezeigt.</w:t>
             </w:r>
           </w:p>
         </w:tc>
@@ -2371,8 +2517,21 @@
               <w:ind w:left="0" w:firstLine="0"/>
             </w:pPr>
             <w:r>
-              <w:t>Wählt die Teekategorie e.g Grüntee</w:t>
-            </w:r>
+              <w:t xml:space="preserve">Wählt die Teekategorie </w:t>
+            </w:r>
+            <w:proofErr w:type="spellStart"/>
+            <w:r>
+              <w:t>e.g</w:t>
+            </w:r>
+            <w:proofErr w:type="spellEnd"/>
+            <w:r>
+              <w:t xml:space="preserve"> </w:t>
+            </w:r>
+            <w:proofErr w:type="spellStart"/>
+            <w:r>
+              <w:t>Grüntee</w:t>
+            </w:r>
+            <w:proofErr w:type="spellEnd"/>
           </w:p>
         </w:tc>
       </w:tr>
@@ -2429,7 +2588,15 @@
               <w:ind w:left="0" w:firstLine="0"/>
             </w:pPr>
             <w:r>
-              <w:t>Gibt eine Liste „A,B,C..“ aus mit A als Default in welcher alle Produkte mit diesem Anfangsbuchstaben aufgelistet werden.</w:t>
+              <w:t>Gibt eine Liste „A</w:t>
+            </w:r>
+            <w:proofErr w:type="gramStart"/>
+            <w:r>
+              <w:t>,B,C</w:t>
+            </w:r>
+            <w:proofErr w:type="gramEnd"/>
+            <w:r>
+              <w:t>..“ aus mit A als Default in welcher alle Produkte mit diesem Anfangsbuchstaben aufgelistet werden.</w:t>
             </w:r>
           </w:p>
         </w:tc>
@@ -2487,8 +2654,13 @@
               <w:ind w:left="0" w:firstLine="0"/>
             </w:pPr>
             <w:r>
-              <w:t>Wählt den Gewünschten Anfangsbuchstaben des Tee‘s</w:t>
-            </w:r>
+              <w:t xml:space="preserve">Wählt den Gewünschten Anfangsbuchstaben des </w:t>
+            </w:r>
+            <w:proofErr w:type="spellStart"/>
+            <w:r>
+              <w:t>Tee‘s</w:t>
+            </w:r>
+            <w:proofErr w:type="spellEnd"/>
           </w:p>
         </w:tc>
       </w:tr>
@@ -2659,7 +2831,15 @@
               <w:pStyle w:val="Tabelle"/>
             </w:pPr>
             <w:r>
-              <w:t>Zeigt konkretes Produkt an mit „Add to Warenkorb“ Button</w:t>
+              <w:t xml:space="preserve">Zeigt konkretes Produkt an mit „Add </w:t>
+            </w:r>
+            <w:proofErr w:type="spellStart"/>
+            <w:r>
+              <w:t>to</w:t>
+            </w:r>
+            <w:proofErr w:type="spellEnd"/>
+            <w:r>
+              <w:t xml:space="preserve"> Warenkorb“ Button</w:t>
             </w:r>
           </w:p>
         </w:tc>
@@ -3284,15 +3464,28 @@
       <w:pPr>
         <w:pStyle w:val="berschrift2"/>
       </w:pPr>
-      <w:bookmarkStart w:id="9" w:name="_Toc376189808"/>
-      <w:r>
-        <w:t>Design Principles</w:t>
-      </w:r>
-      <w:bookmarkEnd w:id="9"/>
+      <w:bookmarkStart w:id="10" w:name="_Toc377706993"/>
+      <w:r>
+        <w:t xml:space="preserve">Design </w:t>
+      </w:r>
+      <w:proofErr w:type="spellStart"/>
+      <w:r>
+        <w:t>Principles</w:t>
+      </w:r>
+      <w:bookmarkEnd w:id="10"/>
+      <w:proofErr w:type="spellEnd"/>
     </w:p>
     <w:p>
       <w:r>
-        <w:t>Nach der Studie der diversen Webseiten (unteranderem auch den schlechten Beispielen) möchte ich mich an folgende Design Principles halten:</w:t>
+        <w:t xml:space="preserve">Nach der Studie der diversen Webseiten (unteranderem auch den schlechten Beispielen) möchte ich mich an folgende Design </w:t>
+      </w:r>
+      <w:proofErr w:type="spellStart"/>
+      <w:r>
+        <w:t>Principles</w:t>
+      </w:r>
+      <w:proofErr w:type="spellEnd"/>
+      <w:r>
+        <w:t xml:space="preserve"> halten:</w:t>
       </w:r>
     </w:p>
     <w:p>
@@ -3314,7 +3507,15 @@
         <w:t>Einfachheit</w:t>
       </w:r>
       <w:r>
-        <w:t>: Der Webshop soll simpel aufgebaut sein, auf grafischen „Schnischnack“ coole Animationen etc. soll verzichtet werden.</w:t>
+        <w:t>: Der Webshop soll simpel aufgebaut sein, auf grafischen „</w:t>
+      </w:r>
+      <w:proofErr w:type="spellStart"/>
+      <w:r>
+        <w:t>Schnischnack</w:t>
+      </w:r>
+      <w:proofErr w:type="spellEnd"/>
+      <w:r>
+        <w:t>“ coole Animationen etc. soll verzichtet werden.</w:t>
       </w:r>
     </w:p>
     <w:p>
@@ -3336,21 +3537,18 @@
         <w:t>Skalierbarkeit</w:t>
       </w:r>
       <w:r>
-        <w:t xml:space="preserve">: </w:t>
-      </w:r>
-      <w:r>
-        <w:t>Der Shop ist nicht für eine bestimmte Anzeigegrösse optimiert es soll möglich sein den Shop auch auf mobilen Geräten darzustellen. Die Anzeige muss daher relativ zur Bildschirmgrösse sein.</w:t>
+        <w:t>: Der Shop ist nicht für eine bestimmte Anzeigegrösse optimiert es soll möglich sein den Shop auch auf mobilen Geräten darzustellen. Die Anzeige muss daher relativ zur Bildschirmgrösse sein.</w:t>
       </w:r>
     </w:p>
     <w:p>
       <w:pPr>
         <w:pStyle w:val="berschrift2"/>
       </w:pPr>
-      <w:bookmarkStart w:id="10" w:name="_Toc376189809"/>
+      <w:bookmarkStart w:id="11" w:name="_Toc377706994"/>
       <w:r>
         <w:t>General Design</w:t>
       </w:r>
-      <w:bookmarkEnd w:id="10"/>
+      <w:bookmarkEnd w:id="11"/>
     </w:p>
     <w:p>
       <w:pPr>
@@ -3452,17 +3650,32 @@
           </wp:anchor>
         </w:drawing>
       </w:r>
+      <w:proofErr w:type="spellStart"/>
       <w:r>
         <w:rPr>
           <w:lang w:val="fr-CH"/>
         </w:rPr>
-        <w:t>Firmenname : Zateeo</w:t>
-      </w:r>
+        <w:t>Firmenname</w:t>
+      </w:r>
+      <w:proofErr w:type="spellEnd"/>
+      <w:r>
+        <w:rPr>
+          <w:lang w:val="fr-CH"/>
+        </w:rPr>
+        <w:t xml:space="preserve"> : </w:t>
+      </w:r>
+      <w:proofErr w:type="spellStart"/>
+      <w:r>
+        <w:rPr>
+          <w:lang w:val="fr-CH"/>
+        </w:rPr>
+        <w:t>Zateeo</w:t>
+      </w:r>
+      <w:proofErr w:type="spellEnd"/>
     </w:p>
     <w:p>
       <w:pPr>
         <w:rPr>
-          <w:rStyle w:val="Standard"/>
           <w:rFonts w:ascii="Times New Roman" w:eastAsia="Times New Roman" w:hAnsi="Times New Roman" w:cs="Times New Roman"/>
           <w:snapToGrid w:val="0"/>
           <w:color w:val="000000"/>
@@ -3483,7 +3696,6 @@
       </w:r>
       <w:r>
         <w:rPr>
-          <w:rStyle w:val="Standard"/>
           <w:rFonts w:ascii="Times New Roman" w:eastAsia="Times New Roman" w:hAnsi="Times New Roman" w:cs="Times New Roman"/>
           <w:snapToGrid w:val="0"/>
           <w:color w:val="000000"/>
@@ -3501,7 +3713,6 @@
     <w:p>
       <w:pPr>
         <w:rPr>
-          <w:rStyle w:val="Standard"/>
           <w:rFonts w:ascii="Times New Roman" w:eastAsia="Times New Roman" w:hAnsi="Times New Roman" w:cs="Times New Roman"/>
           <w:snapToGrid w:val="0"/>
           <w:color w:val="000000"/>
@@ -3518,7 +3729,6 @@
     <w:p>
       <w:pPr>
         <w:rPr>
-          <w:rStyle w:val="Standard"/>
           <w:rFonts w:ascii="Times New Roman" w:eastAsia="Times New Roman" w:hAnsi="Times New Roman" w:cs="Times New Roman"/>
           <w:snapToGrid w:val="0"/>
           <w:color w:val="000000"/>
@@ -3535,7 +3745,6 @@
     <w:p>
       <w:pPr>
         <w:rPr>
-          <w:rStyle w:val="Standard"/>
           <w:rFonts w:ascii="Times New Roman" w:eastAsia="Times New Roman" w:hAnsi="Times New Roman" w:cs="Times New Roman"/>
           <w:snapToGrid w:val="0"/>
           <w:color w:val="000000"/>
@@ -3556,7 +3765,7 @@
           <w:lang w:val="fr-CH"/>
         </w:rPr>
       </w:pPr>
-      <w:bookmarkStart w:id="11" w:name="_Toc376189810"/>
+      <w:bookmarkStart w:id="12" w:name="_Toc377706995"/>
       <w:r>
         <w:rPr>
           <w:lang w:val="fr-CH"/>
@@ -3564,7 +3773,7 @@
         <w:lastRenderedPageBreak/>
         <w:t>Sketch</w:t>
       </w:r>
-      <w:bookmarkEnd w:id="11"/>
+      <w:bookmarkEnd w:id="12"/>
     </w:p>
     <w:p>
       <w:pPr>
@@ -3596,7 +3805,7 @@
             <v:path o:extrusionok="f" gradientshapeok="t" o:connecttype="rect"/>
             <o:lock v:ext="edit" aspectratio="t"/>
           </v:shapetype>
-          <v:shape id="_x0000_i1026" type="#_x0000_t75" style="width:453.15pt;height:355.35pt">
+          <v:shape id="_x0000_i1025" type="#_x0000_t75" style="width:453.15pt;height:355.35pt">
             <v:imagedata r:id="rId10" o:title="freecomerce_sketch" cropbottom="22511f"/>
           </v:shape>
         </w:pict>
@@ -3612,7 +3821,21 @@
         <w:rPr>
           <w:lang w:val="fr-CH"/>
         </w:rPr>
-        <w:t>.header enthält :</w:t>
+        <w:t xml:space="preserve">.header </w:t>
+      </w:r>
+      <w:proofErr w:type="spellStart"/>
+      <w:r>
+        <w:rPr>
+          <w:lang w:val="fr-CH"/>
+        </w:rPr>
+        <w:t>enthält</w:t>
+      </w:r>
+      <w:proofErr w:type="spellEnd"/>
+      <w:r>
+        <w:rPr>
+          <w:lang w:val="fr-CH"/>
+        </w:rPr>
+        <w:t> :</w:t>
       </w:r>
     </w:p>
     <w:p>
@@ -3644,12 +3867,14 @@
           <w:lang w:val="fr-CH"/>
         </w:rPr>
       </w:pPr>
+      <w:proofErr w:type="spellStart"/>
       <w:r>
         <w:rPr>
           <w:lang w:val="fr-CH"/>
         </w:rPr>
         <w:t>Warenkorb</w:t>
       </w:r>
+      <w:proofErr w:type="spellEnd"/>
     </w:p>
     <w:p>
       <w:pPr>
@@ -3661,7 +3886,35 @@
         <w:rPr>
           <w:lang w:val="fr-CH"/>
         </w:rPr>
-        <w:t>.nav enthält :</w:t>
+        <w:t>.</w:t>
+      </w:r>
+      <w:proofErr w:type="spellStart"/>
+      <w:r>
+        <w:rPr>
+          <w:lang w:val="fr-CH"/>
+        </w:rPr>
+        <w:t>nav</w:t>
+      </w:r>
+      <w:proofErr w:type="spellEnd"/>
+      <w:r>
+        <w:rPr>
+          <w:lang w:val="fr-CH"/>
+        </w:rPr>
+        <w:t xml:space="preserve"> </w:t>
+      </w:r>
+      <w:proofErr w:type="spellStart"/>
+      <w:r>
+        <w:rPr>
+          <w:lang w:val="fr-CH"/>
+        </w:rPr>
+        <w:t>enthält</w:t>
+      </w:r>
+      <w:proofErr w:type="spellEnd"/>
+      <w:r>
+        <w:rPr>
+          <w:lang w:val="fr-CH"/>
+        </w:rPr>
+        <w:t> :</w:t>
       </w:r>
     </w:p>
     <w:p>
@@ -3679,12 +3932,42 @@
         <w:rPr>
           <w:lang w:val="fr-CH"/>
         </w:rPr>
-        <w:t>Navigation durch Sitemap</w:t>
-      </w:r>
+        <w:t xml:space="preserve">Navigation </w:t>
+      </w:r>
+      <w:proofErr w:type="spellStart"/>
+      <w:r>
+        <w:rPr>
+          <w:lang w:val="fr-CH"/>
+        </w:rPr>
+        <w:t>durch</w:t>
+      </w:r>
+      <w:proofErr w:type="spellEnd"/>
+      <w:r>
+        <w:rPr>
+          <w:lang w:val="fr-CH"/>
+        </w:rPr>
+        <w:t xml:space="preserve"> </w:t>
+      </w:r>
+      <w:proofErr w:type="spellStart"/>
+      <w:r>
+        <w:rPr>
+          <w:lang w:val="fr-CH"/>
+        </w:rPr>
+        <w:t>Sitemap</w:t>
+      </w:r>
+      <w:proofErr w:type="spellEnd"/>
     </w:p>
     <w:p>
       <w:r>
-        <w:t>.content:</w:t>
+        <w:t>.</w:t>
+      </w:r>
+      <w:proofErr w:type="spellStart"/>
+      <w:r>
+        <w:t>content</w:t>
+      </w:r>
+      <w:proofErr w:type="spellEnd"/>
+      <w:r>
+        <w:t>:</w:t>
       </w:r>
     </w:p>
     <w:p>
@@ -3701,7 +3984,15 @@
     </w:p>
     <w:p>
       <w:r>
-        <w:t>.adv:</w:t>
+        <w:t>.</w:t>
+      </w:r>
+      <w:proofErr w:type="spellStart"/>
+      <w:r>
+        <w:t>adv</w:t>
+      </w:r>
+      <w:proofErr w:type="spellEnd"/>
+      <w:r>
+        <w:t>:</w:t>
       </w:r>
     </w:p>
     <w:p>
@@ -3712,9 +4003,11 @@
           <w:numId w:val="15"/>
         </w:numPr>
       </w:pPr>
+      <w:proofErr w:type="spellStart"/>
       <w:r>
         <w:t>Werbeeinblendemöglichkeit</w:t>
       </w:r>
+      <w:proofErr w:type="spellEnd"/>
     </w:p>
     <w:p>
       <w:pPr>
@@ -3730,7 +4023,15 @@
     </w:p>
     <w:p>
       <w:r>
-        <w:t>.footer:</w:t>
+        <w:t>.</w:t>
+      </w:r>
+      <w:proofErr w:type="spellStart"/>
+      <w:r>
+        <w:t>footer</w:t>
+      </w:r>
+      <w:proofErr w:type="spellEnd"/>
+      <w:r>
+        <w:t>:</w:t>
       </w:r>
     </w:p>
     <w:p>
@@ -3775,11 +4076,11 @@
       <w:pPr>
         <w:pStyle w:val="berschrift3"/>
       </w:pPr>
-      <w:bookmarkStart w:id="12" w:name="_Toc376189811"/>
+      <w:bookmarkStart w:id="13" w:name="_Toc377706996"/>
       <w:r>
         <w:t>Sitemap</w:t>
       </w:r>
-      <w:bookmarkEnd w:id="12"/>
+      <w:bookmarkEnd w:id="13"/>
     </w:p>
     <w:p>
       <w:pPr>
@@ -3792,7 +4093,7 @@
           <w:lang w:val="fr-CH"/>
         </w:rPr>
         <w:pict>
-          <v:shape id="_x0000_i1025" type="#_x0000_t75" style="width:453.5pt;height:202.5pt">
+          <v:shape id="_x0000_i1026" type="#_x0000_t75" style="width:453.5pt;height:202.5pt">
             <v:imagedata r:id="rId11" o:title="sitemap" croptop="4752f" cropbottom="39401f"/>
           </v:shape>
         </w:pict>
@@ -3806,16 +4107,81 @@
         <w:t>Von der Startseite sind via. Navigationsbar links alle Unterseiten erreichbar. Der Warenkorb wird laufend im Header angezeigt. Mit der Navigation kann die Produkthierarchie durchgegangen werden.</w:t>
       </w:r>
     </w:p>
+    <w:p/>
     <w:p>
       <w:pPr>
         <w:pStyle w:val="berschrift1"/>
       </w:pPr>
-      <w:bookmarkStart w:id="13" w:name="_Toc376189812"/>
+      <w:bookmarkStart w:id="14" w:name="_Toc377706997"/>
+      <w:r>
+        <w:lastRenderedPageBreak/>
+        <w:t>Projektfazit</w:t>
+      </w:r>
+      <w:bookmarkEnd w:id="14"/>
+    </w:p>
+    <w:p/>
+    <w:p>
+      <w:r>
+        <w:t xml:space="preserve">Das Webprojekt diente mir als Vorbereitung für die Probe. Ich bin wirklich Schritt für Schritt gemäss dem </w:t>
+      </w:r>
+      <w:proofErr w:type="spellStart"/>
+      <w:r>
+        <w:t>Taskpdf</w:t>
+      </w:r>
+      <w:proofErr w:type="spellEnd"/>
+      <w:r>
+        <w:t xml:space="preserve"> für das Default Projekt </w:t>
+      </w:r>
+      <w:r>
+        <w:t>vorgegangen. Es hat mir für die Probe sehr geholfen und war didaktisch</w:t>
+      </w:r>
+      <w:r>
+        <w:t xml:space="preserve"> gut aufgebaut. Für das Projekt </w:t>
+      </w:r>
+      <w:r>
+        <w:t xml:space="preserve">war es allerdings nicht optimal. Aus meiner Sicht waren ein paar Tasks </w:t>
+      </w:r>
+      <w:proofErr w:type="spellStart"/>
+      <w:r>
+        <w:t>bsp.</w:t>
+      </w:r>
+      <w:proofErr w:type="spellEnd"/>
+      <w:r>
+        <w:t xml:space="preserve"> die Template Engine am Schluss des Projektes falsch angeordnet. Zu diesem Zeitpunkt noch das Projekt auf Templates umzustellen fand ich zu mühsam bzw. aufwändig. Schlussendlich habe ich nur noch eine Sample Site mit </w:t>
+      </w:r>
+      <w:proofErr w:type="spellStart"/>
+      <w:r>
+        <w:t>Smarty</w:t>
+      </w:r>
+      <w:proofErr w:type="spellEnd"/>
+      <w:r>
+        <w:t xml:space="preserve"> implementiert. Auch auf das Design wurde aus Zeitgründen keinen Wert gelegt, mein Fokus lag </w:t>
+      </w:r>
+      <w:proofErr w:type="spellStart"/>
+      <w:r>
+        <w:t>vorallem</w:t>
+      </w:r>
+      <w:proofErr w:type="spellEnd"/>
+      <w:r>
+        <w:t xml:space="preserve"> darin möglichst schnell, viele verschiedene Webtechnologien anzuschauen. Habe gemerkt, dass sich in PHP seit der Version 4 einiges getan hat und sicherlich viele produktive Webpages im Netz mit PHP umges</w:t>
+      </w:r>
+      <w:r>
+        <w:t>etzt sind. Spass gemacht hat es jedenfalls</w:t>
+      </w:r>
+      <w:r>
+        <w:t xml:space="preserve"> wieder mal in die PHP Materie einzutauchen.</w:t>
+      </w:r>
+    </w:p>
+    <w:p>
+      <w:pPr>
+        <w:pStyle w:val="berschrift1"/>
+      </w:pPr>
+      <w:bookmarkStart w:id="15" w:name="_Toc377706998"/>
       <w:r>
         <w:lastRenderedPageBreak/>
         <w:t>Quellen</w:t>
       </w:r>
-      <w:bookmarkEnd w:id="13"/>
+      <w:bookmarkEnd w:id="15"/>
     </w:p>
     <w:p>
       <w:r>
@@ -3969,6 +4335,7 @@
           <w:dataBinding w:prefixMappings="xmlns:ns0='http://purl.org/dc/elements/1.1/' xmlns:ns1='http://schemas.openxmlformats.org/package/2006/metadata/core-properties' " w:xpath="/ns1:coreProperties[1]/ns0:creator[1]" w:storeItemID="{6C3C8BC8-F283-45AE-878A-BAB7291924A1}"/>
           <w:text/>
         </w:sdtPr>
+        <w:sdtEndPr/>
         <w:sdtContent>
           <w:tc>
             <w:tcPr>
@@ -4052,7 +4419,7 @@
               <w:szCs w:val="18"/>
               <w:lang w:val="de-DE"/>
             </w:rPr>
-            <w:t>5</w:t>
+            <w:t>9</w:t>
           </w:r>
           <w:r>
             <w:rPr>
@@ -7709,6 +8076,8 @@
     <w:rsidRoot w:val="0024787A"/>
     <w:rsid w:val="0024787A"/>
     <w:rsid w:val="008377E0"/>
+    <w:rsid w:val="00BE2330"/>
+    <w:rsid w:val="00F87F78"/>
   </w:rsids>
   <m:mathPr>
     <m:mathFont m:val="Cambria Math"/>
@@ -8485,7 +8854,7 @@
 </file>
 
 <file path=customXml/itemProps2.xml><?xml version="1.0" encoding="utf-8"?>
-<ds:datastoreItem xmlns:ds="http://schemas.openxmlformats.org/officeDocument/2006/customXml" ds:itemID="{61A79F04-3A1C-49F3-8CFB-89A58A3035AD}">
+<ds:datastoreItem xmlns:ds="http://schemas.openxmlformats.org/officeDocument/2006/customXml" ds:itemID="{7E7B1ABA-4F15-4358-A6AF-89ED3C4B0B19}">
   <ds:schemaRefs>
     <ds:schemaRef ds:uri="http://schemas.openxmlformats.org/officeDocument/2006/bibliography"/>
   </ds:schemaRefs>

</xml_diff>